<commit_message>
async/await this keyword callbindandapply
</commit_message>
<xml_diff>
--- a/Assignmnet-3.docx
+++ b/Assignmnet-3.docx
@@ -74,6 +74,61 @@
           <w:szCs w:val="36"/>
         </w:rPr>
         <w:t xml:space="preserve"> a program on to do list where user can add and delete the items</w:t>
+      </w:r>
+    </w:p>
+    <w:p>
+      <w:pPr>
+        <w:rPr>
+          <w:sz w:val="36"/>
+          <w:szCs w:val="36"/>
+        </w:rPr>
+      </w:pPr>
+      <w:proofErr w:type="gramStart"/>
+      <w:r>
+        <w:rPr>
+          <w:sz w:val="36"/>
+          <w:szCs w:val="36"/>
+        </w:rPr>
+        <w:t>3.Create</w:t>
+      </w:r>
+      <w:proofErr w:type="gramEnd"/>
+      <w:r>
+        <w:rPr>
+          <w:sz w:val="36"/>
+          <w:szCs w:val="36"/>
+        </w:rPr>
+        <w:t xml:space="preserve"> a program on digital clock</w:t>
+      </w:r>
+    </w:p>
+    <w:p>
+      <w:pPr>
+        <w:rPr>
+          <w:sz w:val="36"/>
+          <w:szCs w:val="36"/>
+        </w:rPr>
+      </w:pPr>
+      <w:r>
+        <w:rPr>
+          <w:sz w:val="36"/>
+          <w:szCs w:val="36"/>
+        </w:rPr>
+        <w:t xml:space="preserve">4.Create a program on </w:t>
+      </w:r>
+      <w:proofErr w:type="spellStart"/>
+      <w:r>
+        <w:rPr>
+          <w:sz w:val="36"/>
+          <w:szCs w:val="36"/>
+        </w:rPr>
+        <w:t>count down</w:t>
+      </w:r>
+      <w:proofErr w:type="spellEnd"/>
+      <w:r>
+        <w:rPr>
+          <w:sz w:val="36"/>
+          <w:szCs w:val="36"/>
+        </w:rPr>
+        <w:t>(birthday/new year)</w:t>
       </w:r>
     </w:p>
     <w:sectPr>

</xml_diff>